<commit_message>
Added sites and picture
</commit_message>
<xml_diff>
--- a/PollinationTemplate.docx
+++ b/PollinationTemplate.docx
@@ -183,7 +183,23 @@
                 <w:rFonts w:ascii="Times New Roman" w:eastAsia="Times New Roman" w:hAnsi="Times New Roman" w:cs="Times New Roman"/>
                 <w:sz w:val="16"/>
               </w:rPr>
-              <w:t>The general thematic category of the visual story, based on Vujaković’s (2014) survey of map-based visual stories themes.</w:t>
+              <w:t xml:space="preserve">The general thematic category of the visual story, based on </w:t>
+            </w:r>
+            <w:proofErr w:type="spellStart"/>
+            <w:r>
+              <w:rPr>
+                <w:rFonts w:ascii="Times New Roman" w:eastAsia="Times New Roman" w:hAnsi="Times New Roman" w:cs="Times New Roman"/>
+                <w:sz w:val="16"/>
+              </w:rPr>
+              <w:t>Vujaković’s</w:t>
+            </w:r>
+            <w:proofErr w:type="spellEnd"/>
+            <w:r>
+              <w:rPr>
+                <w:rFonts w:ascii="Times New Roman" w:eastAsia="Times New Roman" w:hAnsi="Times New Roman" w:cs="Times New Roman"/>
+                <w:sz w:val="16"/>
+              </w:rPr>
+              <w:t xml:space="preserve"> (2014) survey of map-based visual stories themes.</w:t>
             </w:r>
           </w:p>
         </w:tc>
@@ -1191,7 +1207,23 @@
                 <w:rFonts w:ascii="Times New Roman" w:eastAsia="Times New Roman" w:hAnsi="Times New Roman" w:cs="Times New Roman"/>
                 <w:sz w:val="16"/>
               </w:rPr>
-              <w:t>(Lonsdorf et al., 2016).</w:t>
+              <w:t>(</w:t>
+            </w:r>
+            <w:proofErr w:type="spellStart"/>
+            <w:r>
+              <w:rPr>
+                <w:rFonts w:ascii="Times New Roman" w:eastAsia="Times New Roman" w:hAnsi="Times New Roman" w:cs="Times New Roman"/>
+                <w:sz w:val="16"/>
+              </w:rPr>
+              <w:t>Lonsdorf</w:t>
+            </w:r>
+            <w:proofErr w:type="spellEnd"/>
+            <w:r>
+              <w:rPr>
+                <w:rFonts w:ascii="Times New Roman" w:eastAsia="Times New Roman" w:hAnsi="Times New Roman" w:cs="Times New Roman"/>
+                <w:sz w:val="16"/>
+              </w:rPr>
+              <w:t xml:space="preserve"> et al., 2016).</w:t>
             </w:r>
           </w:p>
         </w:tc>
@@ -1511,7 +1543,23 @@
                 <w:rFonts w:ascii="Times New Roman" w:eastAsia="Times New Roman" w:hAnsi="Times New Roman" w:cs="Times New Roman"/>
                 <w:sz w:val="16"/>
               </w:rPr>
-              <w:t xml:space="preserve"> and pesticides ( Verma, M. K. , 2014 ) .</w:t>
+              <w:t xml:space="preserve"> and pesticides </w:t>
+            </w:r>
+            <w:proofErr w:type="gramStart"/>
+            <w:r>
+              <w:rPr>
+                <w:rFonts w:ascii="Times New Roman" w:eastAsia="Times New Roman" w:hAnsi="Times New Roman" w:cs="Times New Roman"/>
+                <w:sz w:val="16"/>
+              </w:rPr>
+              <w:t>( Verma</w:t>
+            </w:r>
+            <w:proofErr w:type="gramEnd"/>
+            <w:r>
+              <w:rPr>
+                <w:rFonts w:ascii="Times New Roman" w:eastAsia="Times New Roman" w:hAnsi="Times New Roman" w:cs="Times New Roman"/>
+                <w:sz w:val="16"/>
+              </w:rPr>
+              <w:t>, M. K. , 2014 ) .</w:t>
             </w:r>
           </w:p>
           <w:p>
@@ -1603,7 +1651,23 @@
                 <w:rFonts w:ascii="Times New Roman" w:eastAsia="Times New Roman" w:hAnsi="Times New Roman" w:cs="Times New Roman"/>
                 <w:sz w:val="16"/>
               </w:rPr>
-              <w:t>pollinate their almond flowers nowadays that they have to import half of USA’s managed honey bee hives</w:t>
+              <w:t xml:space="preserve">pollinate their almond flowers nowadays that they have to import half of USA’s managed </w:t>
+            </w:r>
+            <w:proofErr w:type="gramStart"/>
+            <w:r>
+              <w:rPr>
+                <w:rFonts w:ascii="Times New Roman" w:eastAsia="Times New Roman" w:hAnsi="Times New Roman" w:cs="Times New Roman"/>
+                <w:sz w:val="16"/>
+              </w:rPr>
+              <w:t>honey bee</w:t>
+            </w:r>
+            <w:proofErr w:type="gramEnd"/>
+            <w:r>
+              <w:rPr>
+                <w:rFonts w:ascii="Times New Roman" w:eastAsia="Times New Roman" w:hAnsi="Times New Roman" w:cs="Times New Roman"/>
+                <w:sz w:val="16"/>
+              </w:rPr>
+              <w:t xml:space="preserve"> hives</w:t>
             </w:r>
             <w:r>
               <w:rPr>
@@ -1617,7 +1681,23 @@
                 <w:rFonts w:ascii="Times New Roman" w:eastAsia="Times New Roman" w:hAnsi="Times New Roman" w:cs="Times New Roman"/>
                 <w:sz w:val="16"/>
               </w:rPr>
-              <w:t>every year (Sumner &amp; Boriss, 2006).</w:t>
+              <w:t xml:space="preserve">every year (Sumner &amp; </w:t>
+            </w:r>
+            <w:proofErr w:type="spellStart"/>
+            <w:r>
+              <w:rPr>
+                <w:rFonts w:ascii="Times New Roman" w:eastAsia="Times New Roman" w:hAnsi="Times New Roman" w:cs="Times New Roman"/>
+                <w:sz w:val="16"/>
+              </w:rPr>
+              <w:t>Boriss</w:t>
+            </w:r>
+            <w:proofErr w:type="spellEnd"/>
+            <w:r>
+              <w:rPr>
+                <w:rFonts w:ascii="Times New Roman" w:eastAsia="Times New Roman" w:hAnsi="Times New Roman" w:cs="Times New Roman"/>
+                <w:sz w:val="16"/>
+              </w:rPr>
+              <w:t>, 2006).</w:t>
             </w:r>
             <w:r>
               <w:rPr>
@@ -2314,7 +2394,32 @@
                 <w:rFonts w:ascii="Times New Roman" w:eastAsia="Times New Roman" w:hAnsi="Times New Roman" w:cs="Times New Roman"/>
                 <w:sz w:val="16"/>
               </w:rPr>
-              <w:t xml:space="preserve">Almond producers in California alone need the most pollinators compared to any other crop in the US (UCOP). Due to the extensive use of insecticides and the conversion of natural areas to cropland, native bees have fallen drastically. Consequently, the demand for bee farming has skyrocketed in California. Moreover, the cost of pollination has tripled from 2000 to 2010 (UCOP). </w:t>
+              <w:t>Almond producers in California alone need the most pollinators compared to any other crop in the US (UCOP).</w:t>
+            </w:r>
+          </w:p>
+          <w:p>
+            <w:pPr>
+              <w:ind w:left="2"/>
+              <w:rPr>
+                <w:rFonts w:ascii="Times New Roman" w:eastAsia="Times New Roman" w:hAnsi="Times New Roman" w:cs="Times New Roman"/>
+                <w:sz w:val="16"/>
+              </w:rPr>
+            </w:pPr>
+          </w:p>
+          <w:p>
+            <w:pPr>
+              <w:ind w:left="2"/>
+              <w:rPr>
+                <w:rFonts w:ascii="Times New Roman" w:eastAsia="Times New Roman" w:hAnsi="Times New Roman" w:cs="Times New Roman"/>
+                <w:sz w:val="16"/>
+              </w:rPr>
+            </w:pPr>
+            <w:r>
+              <w:rPr>
+                <w:rFonts w:ascii="Times New Roman" w:eastAsia="Times New Roman" w:hAnsi="Times New Roman" w:cs="Times New Roman"/>
+                <w:sz w:val="16"/>
+              </w:rPr>
+              <w:t xml:space="preserve"> Due to the extensive use of insecticides and the conversion of natural areas to cropland, native bees have fallen drastically. Consequently, the demand for bee farming has skyrocketed in California. Moreover, the cost of pollination has tripled from 2000 to 2010 (UCOP). </w:t>
             </w:r>
           </w:p>
           <w:p>
@@ -2459,7 +2564,7 @@
                 <w:bCs/>
                 <w:sz w:val="16"/>
               </w:rPr>
-              <w:t xml:space="preserve">Since 2010, the bee population loss has dropped from 40% to 50% of its original population. As a result, </w:t>
+              <w:t>M</w:t>
             </w:r>
             <w:r>
               <w:rPr>
@@ -2467,7 +2572,7 @@
                 <w:bCs/>
                 <w:sz w:val="16"/>
               </w:rPr>
-              <w:t>more than two-thirds of America’s honeybees are mobilized for pollinating almond trees, and most come from out-of-state apiaries</w:t>
+              <w:t>ore than two-thirds of America’s honeybees are mobilized for pollinating almond trees, and most come from out-of-state apiaries</w:t>
             </w:r>
             <w:r>
               <w:rPr>
@@ -2475,7 +2580,25 @@
                 <w:bCs/>
                 <w:sz w:val="16"/>
               </w:rPr>
-              <w:t xml:space="preserve"> (NYT). Three species of bees have went extinct in America with one other bee being listed on the endangered species act (NYT). </w:t>
+              <w:t xml:space="preserve"> (NYT). Three species of bees have </w:t>
+            </w:r>
+            <w:proofErr w:type="gramStart"/>
+            <w:r>
+              <w:rPr>
+                <w:rFonts w:ascii="Times New Roman" w:eastAsia="Times New Roman" w:hAnsi="Times New Roman" w:cs="Times New Roman"/>
+                <w:bCs/>
+                <w:sz w:val="16"/>
+              </w:rPr>
+              <w:t>went</w:t>
+            </w:r>
+            <w:proofErr w:type="gramEnd"/>
+            <w:r>
+              <w:rPr>
+                <w:rFonts w:ascii="Times New Roman" w:eastAsia="Times New Roman" w:hAnsi="Times New Roman" w:cs="Times New Roman"/>
+                <w:bCs/>
+                <w:sz w:val="16"/>
+              </w:rPr>
+              <w:t xml:space="preserve"> extinct in America with one other bee being listed on the endangered species act (NYT). </w:t>
             </w:r>
           </w:p>
         </w:tc>
@@ -2643,22 +2766,6 @@
                 <w:szCs w:val="16"/>
               </w:rPr>
             </w:pPr>
-            <w:r>
-              <w:rPr>
-                <w:rFonts w:ascii="Times New Roman" w:hAnsi="Times New Roman" w:cs="Times New Roman"/>
-                <w:sz w:val="16"/>
-                <w:szCs w:val="16"/>
-              </w:rPr>
-              <w:t xml:space="preserve">The population of non-native bees has surpassed that of natives </w:t>
-            </w:r>
-            <w:r>
-              <w:rPr>
-                <w:rFonts w:ascii="Times New Roman" w:hAnsi="Times New Roman" w:cs="Times New Roman"/>
-                <w:sz w:val="16"/>
-                <w:szCs w:val="16"/>
-              </w:rPr>
-              <w:t>which further exacerbates the problem ( Royal Society)</w:t>
-            </w:r>
           </w:p>
         </w:tc>
       </w:tr>
@@ -2873,8 +2980,17 @@
                 <w:rFonts w:ascii="Times New Roman" w:eastAsia="Times New Roman" w:hAnsi="Times New Roman" w:cs="Times New Roman"/>
                 <w:sz w:val="16"/>
               </w:rPr>
-              <w:t>patch of minimally managed land ranging from a prairie to a semi-forested area (Isaacs, 2011) (Burkle etal., 2017).</w:t>
-            </w:r>
+              <w:t>patch of minimally managed land ranging from a prairie to a semi-forested area (Isaacs, 2011) (</w:t>
+            </w:r>
+            <w:proofErr w:type="spellStart"/>
+            <w:r>
+              <w:rPr>
+                <w:rFonts w:ascii="Times New Roman" w:eastAsia="Times New Roman" w:hAnsi="Times New Roman" w:cs="Times New Roman"/>
+                <w:sz w:val="16"/>
+              </w:rPr>
+              <w:t>Burkle</w:t>
+            </w:r>
+            <w:proofErr w:type="spellEnd"/>
             <w:r>
               <w:rPr>
                 <w:rFonts w:ascii="Times New Roman" w:eastAsia="Times New Roman" w:hAnsi="Times New Roman" w:cs="Times New Roman"/>
@@ -2882,6 +2998,29 @@
               </w:rPr>
               <w:t xml:space="preserve"> </w:t>
             </w:r>
+            <w:proofErr w:type="spellStart"/>
+            <w:r>
+              <w:rPr>
+                <w:rFonts w:ascii="Times New Roman" w:eastAsia="Times New Roman" w:hAnsi="Times New Roman" w:cs="Times New Roman"/>
+                <w:sz w:val="16"/>
+              </w:rPr>
+              <w:t>etal</w:t>
+            </w:r>
+            <w:proofErr w:type="spellEnd"/>
+            <w:r>
+              <w:rPr>
+                <w:rFonts w:ascii="Times New Roman" w:eastAsia="Times New Roman" w:hAnsi="Times New Roman" w:cs="Times New Roman"/>
+                <w:sz w:val="16"/>
+              </w:rPr>
+              <w:t>., 2017).</w:t>
+            </w:r>
+            <w:r>
+              <w:rPr>
+                <w:rFonts w:ascii="Times New Roman" w:eastAsia="Times New Roman" w:hAnsi="Times New Roman" w:cs="Times New Roman"/>
+                <w:sz w:val="16"/>
+              </w:rPr>
+              <w:t xml:space="preserve"> </w:t>
+            </w:r>
             <w:r>
               <w:rPr>
                 <w:rFonts w:ascii="Times New Roman" w:eastAsia="Times New Roman" w:hAnsi="Times New Roman" w:cs="Times New Roman"/>
@@ -2917,7 +3056,23 @@
                 <w:rFonts w:ascii="Times New Roman" w:eastAsia="Times New Roman" w:hAnsi="Times New Roman" w:cs="Times New Roman"/>
                 <w:sz w:val="16"/>
               </w:rPr>
-              <w:t>The natural vegetation strips improves the surrounding area biodiversity as</w:t>
+              <w:t xml:space="preserve">The natural vegetation strips </w:t>
+            </w:r>
+            <w:proofErr w:type="gramStart"/>
+            <w:r>
+              <w:rPr>
+                <w:rFonts w:ascii="Times New Roman" w:eastAsia="Times New Roman" w:hAnsi="Times New Roman" w:cs="Times New Roman"/>
+                <w:sz w:val="16"/>
+              </w:rPr>
+              <w:t>improves</w:t>
+            </w:r>
+            <w:proofErr w:type="gramEnd"/>
+            <w:r>
+              <w:rPr>
+                <w:rFonts w:ascii="Times New Roman" w:eastAsia="Times New Roman" w:hAnsi="Times New Roman" w:cs="Times New Roman"/>
+                <w:sz w:val="16"/>
+              </w:rPr>
+              <w:t xml:space="preserve"> the surrounding area biodiversity as</w:t>
             </w:r>
             <w:r>
               <w:rPr>
@@ -3166,51 +3321,39 @@
                 <w:rFonts w:ascii="Times New Roman" w:eastAsia="Times New Roman" w:hAnsi="Times New Roman" w:cs="Times New Roman"/>
                 <w:sz w:val="16"/>
               </w:rPr>
-              <w:t xml:space="preserve">genetically modifying plants so that they are resistant against pests (Zhang et al., 2004). But, </w:t>
-            </w:r>
-            <w:r>
-              <w:rPr>
-                <w:rFonts w:ascii="Times New Roman" w:eastAsia="Times New Roman" w:hAnsi="Times New Roman" w:cs="Times New Roman"/>
-                <w:sz w:val="16"/>
-              </w:rPr>
-              <w:t>both</w:t>
-            </w:r>
-            <w:r>
-              <w:rPr>
-                <w:rFonts w:ascii="Times New Roman" w:eastAsia="Times New Roman" w:hAnsi="Times New Roman" w:cs="Times New Roman"/>
-                <w:sz w:val="16"/>
-              </w:rPr>
-              <w:t xml:space="preserve"> researches state that in order to reduce pesticides the Californian government first has to make a</w:t>
-            </w:r>
-          </w:p>
-          <w:p>
-            <w:pPr>
-              <w:ind w:left="2"/>
-              <w:rPr>
-                <w:rFonts w:ascii="Times New Roman" w:eastAsia="Times New Roman" w:hAnsi="Times New Roman" w:cs="Times New Roman"/>
-                <w:sz w:val="16"/>
-              </w:rPr>
-            </w:pPr>
-            <w:r>
-              <w:rPr>
-                <w:rFonts w:ascii="Times New Roman" w:eastAsia="Times New Roman" w:hAnsi="Times New Roman" w:cs="Times New Roman"/>
-                <w:sz w:val="16"/>
-              </w:rPr>
-              <w:t xml:space="preserve">legislation that states that farmers </w:t>
-            </w:r>
-            <w:r>
-              <w:rPr>
-                <w:rFonts w:ascii="Times New Roman" w:eastAsia="Times New Roman" w:hAnsi="Times New Roman" w:cs="Times New Roman"/>
-                <w:sz w:val="16"/>
-              </w:rPr>
-              <w:t>must</w:t>
-            </w:r>
-            <w:r>
-              <w:rPr>
-                <w:rFonts w:ascii="Times New Roman" w:eastAsia="Times New Roman" w:hAnsi="Times New Roman" w:cs="Times New Roman"/>
-                <w:sz w:val="16"/>
-              </w:rPr>
-              <w:t xml:space="preserve"> reduce pesticides</w:t>
+              <w:t xml:space="preserve">genetically modifying plants so that they are resistant against pests (Zhang et al., 2004). But, both researches state that in order to reduce pesticides the Californian government first </w:t>
+            </w:r>
+            <w:proofErr w:type="gramStart"/>
+            <w:r>
+              <w:rPr>
+                <w:rFonts w:ascii="Times New Roman" w:eastAsia="Times New Roman" w:hAnsi="Times New Roman" w:cs="Times New Roman"/>
+                <w:sz w:val="16"/>
+              </w:rPr>
+              <w:t>has to</w:t>
+            </w:r>
+            <w:proofErr w:type="gramEnd"/>
+            <w:r>
+              <w:rPr>
+                <w:rFonts w:ascii="Times New Roman" w:eastAsia="Times New Roman" w:hAnsi="Times New Roman" w:cs="Times New Roman"/>
+                <w:sz w:val="16"/>
+              </w:rPr>
+              <w:t xml:space="preserve"> make a</w:t>
+            </w:r>
+          </w:p>
+          <w:p>
+            <w:pPr>
+              <w:ind w:left="2"/>
+              <w:rPr>
+                <w:rFonts w:ascii="Times New Roman" w:eastAsia="Times New Roman" w:hAnsi="Times New Roman" w:cs="Times New Roman"/>
+                <w:sz w:val="16"/>
+              </w:rPr>
+            </w:pPr>
+            <w:r>
+              <w:rPr>
+                <w:rFonts w:ascii="Times New Roman" w:eastAsia="Times New Roman" w:hAnsi="Times New Roman" w:cs="Times New Roman"/>
+                <w:sz w:val="16"/>
+              </w:rPr>
+              <w:t>legislation that states that farmers must reduce pesticides</w:t>
             </w:r>
             <w:r>
               <w:rPr>
@@ -3351,10 +3494,33 @@
                 <w:rFonts w:ascii="Times New Roman" w:eastAsia="Times New Roman" w:hAnsi="Times New Roman" w:cs="Times New Roman"/>
                 <w:sz w:val="16"/>
               </w:rPr>
-              <w:t>Although this story focuses on California and bees, the role of  other pollinators and bees across the world cannot be undermined. Pitch for getting involved and some resources?</w:t>
+              <w:t>Although this story focuses on California and</w:t>
             </w:r>
             <w:bookmarkStart w:id="1" w:name="_GoBack"/>
             <w:bookmarkEnd w:id="1"/>
+            <w:r>
+              <w:rPr>
+                <w:rFonts w:ascii="Times New Roman" w:eastAsia="Times New Roman" w:hAnsi="Times New Roman" w:cs="Times New Roman"/>
+                <w:sz w:val="16"/>
+              </w:rPr>
+              <w:t xml:space="preserve"> bees, the role </w:t>
+            </w:r>
+            <w:proofErr w:type="gramStart"/>
+            <w:r>
+              <w:rPr>
+                <w:rFonts w:ascii="Times New Roman" w:eastAsia="Times New Roman" w:hAnsi="Times New Roman" w:cs="Times New Roman"/>
+                <w:sz w:val="16"/>
+              </w:rPr>
+              <w:t>of  other</w:t>
+            </w:r>
+            <w:proofErr w:type="gramEnd"/>
+            <w:r>
+              <w:rPr>
+                <w:rFonts w:ascii="Times New Roman" w:eastAsia="Times New Roman" w:hAnsi="Times New Roman" w:cs="Times New Roman"/>
+                <w:sz w:val="16"/>
+              </w:rPr>
+              <w:t xml:space="preserve"> pollinators and bees across the world cannot be undermined. Pitch for getting involved and some resources?</w:t>
+            </w:r>
           </w:p>
           <w:p>
             <w:pPr>

</xml_diff>